<commit_message>
[add] reorginaze files, comments, desciption, db description
</commit_message>
<xml_diff>
--- a/description.docx
+++ b/description.docx
@@ -32,7 +32,28 @@
         </w:numPr>
       </w:pPr>
       <w:r>
-        <w:t>Главная страница: общая информация, направления, тренера, войти или зарегистрироваться</w:t>
+        <w:t>Главная страница: общая информация, направления,</w:t>
+      </w:r>
+      <w:r>
+        <w:t xml:space="preserve"> комментарии</w:t>
+      </w:r>
+      <w:r>
+        <w:t>,</w:t>
+      </w:r>
+      <w:r>
+        <w:t xml:space="preserve"> войти или зарегистрироваться</w:t>
+      </w:r>
+      <w:r>
+        <w:t xml:space="preserve"> (</w:t>
+      </w:r>
+      <w:r>
+        <w:t>для зарегистрированного – моя страница и расписание</w:t>
+      </w:r>
+      <w:r>
+        <w:t>, возможность оставлять комментарии</w:t>
+      </w:r>
+      <w:r>
+        <w:t>)</w:t>
       </w:r>
       <w:r>
         <w:t xml:space="preserve"> (</w:t>
@@ -68,7 +89,10 @@
         </w:numPr>
       </w:pPr>
       <w:r>
-        <w:t>Страница пользователя, абонемент (активный или предложение приобретения)</w:t>
+        <w:t>Страница пользователя</w:t>
+      </w:r>
+      <w:r>
+        <w:t xml:space="preserve"> (ник и почта пользователя)</w:t>
       </w:r>
       <w:r>
         <w:t xml:space="preserve"> </w:t>
@@ -77,89 +101,6 @@
         <w:t>(</w:t>
       </w:r>
       <w:r>
-        <w:t xml:space="preserve">Формула расчета стоимости абонемента </w:t>
-      </w:r>
-      <w:r>
-        <w:t>–</w:t>
-      </w:r>
-      <w:r>
-        <w:t xml:space="preserve"> </w:t>
-      </w:r>
-      <w:r>
-        <w:t xml:space="preserve">разовое занятие – </w:t>
-      </w:r>
-      <w:r>
-        <w:rPr>
-          <w:lang w:val="en-US"/>
-        </w:rPr>
-        <w:t>x</w:t>
-      </w:r>
-      <w:r>
-        <w:t xml:space="preserve">, абонемент на </w:t>
-      </w:r>
-      <w:r>
-        <w:rPr>
-          <w:lang w:val="en-US"/>
-        </w:rPr>
-        <w:t>n</w:t>
-      </w:r>
-      <w:r>
-        <w:t xml:space="preserve"> </w:t>
-      </w:r>
-      <w:r>
-        <w:t xml:space="preserve">занятий – </w:t>
-      </w:r>
-      <w:r>
-        <w:rPr>
-          <w:lang w:val="en-US"/>
-        </w:rPr>
-        <w:t>x</w:t>
-      </w:r>
-      <w:r>
-        <w:t xml:space="preserve"> * </w:t>
-      </w:r>
-      <w:r>
-        <w:rPr>
-          <w:lang w:val="en-US"/>
-        </w:rPr>
-        <w:t>n</w:t>
-      </w:r>
-      <w:r>
-        <w:t xml:space="preserve"> </w:t>
-      </w:r>
-      <w:r>
-        <w:t>–</w:t>
-      </w:r>
-      <w:r>
-        <w:t xml:space="preserve"> 2*</w:t>
-      </w:r>
-      <w:r>
-        <w:rPr>
-          <w:lang w:val="en-US"/>
-        </w:rPr>
-        <w:t>n</w:t>
-      </w:r>
-      <w:proofErr w:type="gramStart"/>
-      <w:r>
-        <w:t xml:space="preserve">% </w:t>
-      </w:r>
-      <w:r>
-        <w:t>)</w:t>
-      </w:r>
-      <w:proofErr w:type="gramEnd"/>
-      <w:r>
-        <w:t xml:space="preserve"> </w:t>
-      </w:r>
-      <w:r>
-        <w:t>макс количество занятий – 10.</w:t>
-      </w:r>
-      <w:r>
-        <w:t xml:space="preserve"> </w:t>
-      </w:r>
-      <w:r>
-        <w:t>(</w:t>
-      </w:r>
-      <w:r>
         <w:rPr>
           <w:lang w:val="en-US"/>
         </w:rPr>
@@ -177,21 +118,14 @@
       <w:r>
         <w:t>:8080/</w:t>
       </w:r>
-      <w:r>
-        <w:rPr>
-          <w:lang w:val="en-US"/>
-        </w:rPr>
-        <w:t>users</w:t>
-      </w:r>
-      <w:r>
-        <w:t>/</w:t>
-      </w:r>
-      <w:r>
-        <w:rPr>
-          <w:lang w:val="en-US"/>
-        </w:rPr>
-        <w:t>id</w:t>
-      </w:r>
+      <w:proofErr w:type="spellStart"/>
+      <w:r>
+        <w:rPr>
+          <w:lang w:val="en-US"/>
+        </w:rPr>
+        <w:t>myPage</w:t>
+      </w:r>
+      <w:proofErr w:type="spellEnd"/>
       <w:r>
         <w:t>)</w:t>
       </w:r>
@@ -205,7 +139,10 @@
         </w:numPr>
       </w:pPr>
       <w:r>
-        <w:t>Страница направлений</w:t>
+        <w:t xml:space="preserve">Страница </w:t>
+      </w:r>
+      <w:r>
+        <w:t>направления</w:t>
       </w:r>
       <w:r>
         <w:t xml:space="preserve"> </w:t>
@@ -229,13 +166,36 @@
         <w:t>localhost</w:t>
       </w:r>
       <w:r>
-        <w:t>:8080/</w:t>
+        <w:t>:8888/</w:t>
       </w:r>
       <w:r>
         <w:rPr>
           <w:lang w:val="en-US"/>
         </w:rPr>
         <w:t>styles</w:t>
+      </w:r>
+      <w:r>
+        <w:t>/</w:t>
+      </w:r>
+      <w:proofErr w:type="spellStart"/>
+      <w:r>
+        <w:rPr>
+          <w:lang w:val="en-US"/>
+        </w:rPr>
+        <w:t>getStyle</w:t>
+      </w:r>
+      <w:proofErr w:type="spellEnd"/>
+      <w:r>
+        <w:t>/{</w:t>
+      </w:r>
+      <w:r>
+        <w:rPr>
+          <w:lang w:val="en-US"/>
+        </w:rPr>
+        <w:t>id</w:t>
+      </w:r>
+      <w:r>
+        <w:t>}</w:t>
       </w:r>
       <w:r>
         <w:t>)</w:t>
@@ -250,7 +210,7 @@
         </w:numPr>
       </w:pPr>
       <w:r>
-        <w:t>Страница конкретного направления</w:t>
+        <w:t>Тренера</w:t>
       </w:r>
       <w:r>
         <w:t>(</w:t>
@@ -271,23 +231,25 @@
         <w:t>localhost</w:t>
       </w:r>
       <w:r>
-        <w:t>:8080/</w:t>
-      </w:r>
-      <w:r>
-        <w:rPr>
-          <w:lang w:val="en-US"/>
-        </w:rPr>
-        <w:t>styles</w:t>
+        <w:t>:8888/</w:t>
+      </w:r>
+      <w:r>
+        <w:rPr>
+          <w:lang w:val="en-US"/>
+        </w:rPr>
+        <w:t>coaches</w:t>
       </w:r>
       <w:r>
         <w:t>/</w:t>
       </w:r>
-      <w:r>
-        <w:rPr>
-          <w:lang w:val="en-US"/>
-        </w:rPr>
-        <w:t>id</w:t>
-      </w:r>
+      <w:proofErr w:type="spellStart"/>
+      <w:r>
+        <w:rPr>
+          <w:lang w:val="en-US"/>
+        </w:rPr>
+        <w:t>getCoaches</w:t>
+      </w:r>
+      <w:proofErr w:type="spellEnd"/>
       <w:r>
         <w:t>)</w:t>
       </w:r>
@@ -301,48 +263,6 @@
         </w:numPr>
       </w:pPr>
       <w:r>
-        <w:t>Тренера</w:t>
-      </w:r>
-      <w:r>
-        <w:t>(</w:t>
-      </w:r>
-      <w:r>
-        <w:rPr>
-          <w:lang w:val="en-US"/>
-        </w:rPr>
-        <w:t>http</w:t>
-      </w:r>
-      <w:r>
-        <w:t>://</w:t>
-      </w:r>
-      <w:r>
-        <w:rPr>
-          <w:lang w:val="en-US"/>
-        </w:rPr>
-        <w:t>localhost</w:t>
-      </w:r>
-      <w:r>
-        <w:t>:8080/</w:t>
-      </w:r>
-      <w:r>
-        <w:rPr>
-          <w:lang w:val="en-US"/>
-        </w:rPr>
-        <w:t>coaches</w:t>
-      </w:r>
-      <w:r>
-        <w:t>)</w:t>
-      </w:r>
-    </w:p>
-    <w:p>
-      <w:pPr>
-        <w:pStyle w:val="a3"/>
-        <w:numPr>
-          <w:ilvl w:val="0"/>
-          <w:numId w:val="1"/>
-        </w:numPr>
-      </w:pPr>
-      <w:r>
         <w:t>Страница тренера</w:t>
       </w:r>
       <w:r>
@@ -352,41 +272,14 @@
         <w:r>
           <w:rPr>
             <w:rStyle w:val="a4"/>
-            <w:lang w:val="en-US"/>
           </w:rPr>
-          <w:t>http</w:t>
+          <w:t>http://localhost:8888/coaches/getCoach/</w:t>
         </w:r>
         <w:r>
           <w:rPr>
             <w:rStyle w:val="a4"/>
           </w:rPr>
-          <w:t>://</w:t>
-        </w:r>
-        <w:r>
-          <w:rPr>
-            <w:rStyle w:val="a4"/>
-            <w:lang w:val="en-US"/>
-          </w:rPr>
-          <w:t>localhost</w:t>
-        </w:r>
-        <w:r>
-          <w:rPr>
-            <w:rStyle w:val="a4"/>
-          </w:rPr>
-          <w:t>:8080/</w:t>
-        </w:r>
-        <w:r>
-          <w:rPr>
-            <w:rStyle w:val="a4"/>
-            <w:lang w:val="en-US"/>
-          </w:rPr>
-          <w:t>coaches</w:t>
-        </w:r>
-        <w:r>
-          <w:rPr>
-            <w:rStyle w:val="a4"/>
-          </w:rPr>
-          <w:t>/</w:t>
+          <w:t>{</w:t>
         </w:r>
         <w:r>
           <w:rPr>
@@ -395,560 +288,93 @@
           </w:rPr>
           <w:t>id</w:t>
         </w:r>
+        <w:r>
+          <w:rPr>
+            <w:rStyle w:val="a4"/>
+          </w:rPr>
+          <w:t>}</w:t>
+        </w:r>
       </w:hyperlink>
       <w:r>
         <w:t>)</w:t>
       </w:r>
     </w:p>
     <w:p>
+      <w:pPr>
+        <w:pStyle w:val="a3"/>
+        <w:numPr>
+          <w:ilvl w:val="0"/>
+          <w:numId w:val="1"/>
+        </w:numPr>
+      </w:pPr>
+      <w:r>
+        <w:t>Страница регистрации (</w:t>
+      </w:r>
+      <w:hyperlink r:id="rId6" w:history="1">
+        <w:r>
+          <w:rPr>
+            <w:rStyle w:val="a4"/>
+          </w:rPr>
+          <w:t>http://localhost:8888/registration) (для</w:t>
+        </w:r>
+      </w:hyperlink>
+      <w:r>
+        <w:t xml:space="preserve"> регистрации: уникальный ник, почта, пароль, повторный пароль</w:t>
+      </w:r>
+      <w:r>
+        <w:t>)</w:t>
+      </w:r>
+    </w:p>
+    <w:p>
+      <w:pPr>
+        <w:pStyle w:val="a3"/>
+        <w:numPr>
+          <w:ilvl w:val="0"/>
+          <w:numId w:val="1"/>
+        </w:numPr>
+      </w:pPr>
+      <w:r>
+        <w:t>Страница авторизации (</w:t>
+      </w:r>
+      <w:hyperlink r:id="rId7" w:history="1">
+        <w:r>
+          <w:rPr>
+            <w:rStyle w:val="a4"/>
+          </w:rPr>
+          <w:t>http://localhost:8888/login) (для</w:t>
+        </w:r>
+      </w:hyperlink>
+      <w:r>
+        <w:t xml:space="preserve"> авторизации: </w:t>
+      </w:r>
+      <w:proofErr w:type="gramStart"/>
+      <w:r>
+        <w:t>логин(</w:t>
+      </w:r>
+      <w:proofErr w:type="gramEnd"/>
+      <w:r>
+        <w:t>почта или уникальный ник и пароль))</w:t>
+      </w:r>
+    </w:p>
+    <w:p>
+      <w:pPr>
+        <w:pStyle w:val="a3"/>
+        <w:numPr>
+          <w:ilvl w:val="0"/>
+          <w:numId w:val="1"/>
+        </w:numPr>
+      </w:pPr>
+      <w:r>
+        <w:t>Страница расписания (</w:t>
+      </w:r>
+      <w:r>
+        <w:t>http://localhost:8888/schedule</w:t>
+      </w:r>
+      <w:r>
+        <w:t>)</w:t>
+      </w:r>
       <w:bookmarkStart w:id="0" w:name="_GoBack"/>
       <w:bookmarkEnd w:id="0"/>
-      <w:r>
-        <w:rPr>
-          <w:noProof/>
-        </w:rPr>
-        <mc:AlternateContent>
-          <mc:Choice Requires="wps">
-            <w:drawing>
-              <wp:anchor distT="0" distB="0" distL="114300" distR="114300" simplePos="0" relativeHeight="251667456" behindDoc="0" locked="0" layoutInCell="1" allowOverlap="1">
-                <wp:simplePos x="0" y="0"/>
-                <wp:positionH relativeFrom="column">
-                  <wp:posOffset>2912745</wp:posOffset>
-                </wp:positionH>
-                <wp:positionV relativeFrom="paragraph">
-                  <wp:posOffset>4056380</wp:posOffset>
-                </wp:positionV>
-                <wp:extent cx="190500" cy="152400"/>
-                <wp:effectExtent l="0" t="0" r="19050" b="19050"/>
-                <wp:wrapNone/>
-                <wp:docPr id="9" name="Прямая соединительная линия 9"/>
-                <wp:cNvGraphicFramePr/>
-                <a:graphic xmlns:a="http://schemas.openxmlformats.org/drawingml/2006/main">
-                  <a:graphicData uri="http://schemas.microsoft.com/office/word/2010/wordprocessingShape">
-                    <wps:wsp>
-                      <wps:cNvCnPr/>
-                      <wps:spPr>
-                        <a:xfrm>
-                          <a:off x="0" y="0"/>
-                          <a:ext cx="190500" cy="152400"/>
-                        </a:xfrm>
-                        <a:prstGeom prst="line">
-                          <a:avLst/>
-                        </a:prstGeom>
-                      </wps:spPr>
-                      <wps:style>
-                        <a:lnRef idx="1">
-                          <a:schemeClr val="dk1"/>
-                        </a:lnRef>
-                        <a:fillRef idx="0">
-                          <a:schemeClr val="dk1"/>
-                        </a:fillRef>
-                        <a:effectRef idx="0">
-                          <a:schemeClr val="dk1"/>
-                        </a:effectRef>
-                        <a:fontRef idx="minor">
-                          <a:schemeClr val="tx1"/>
-                        </a:fontRef>
-                      </wps:style>
-                      <wps:bodyPr/>
-                    </wps:wsp>
-                  </a:graphicData>
-                </a:graphic>
-                <wp14:sizeRelV relativeFrom="margin">
-                  <wp14:pctHeight>0</wp14:pctHeight>
-                </wp14:sizeRelV>
-              </wp:anchor>
-            </w:drawing>
-          </mc:Choice>
-          <mc:Fallback>
-            <w:pict>
-              <v:line w14:anchorId="2A82448E" id="Прямая соединительная линия 9" o:spid="_x0000_s1026" style="position:absolute;z-index:251667456;visibility:visible;mso-wrap-style:square;mso-height-percent:0;mso-wrap-distance-left:9pt;mso-wrap-distance-top:0;mso-wrap-distance-right:9pt;mso-wrap-distance-bottom:0;mso-position-horizontal:absolute;mso-position-horizontal-relative:text;mso-position-vertical:absolute;mso-position-vertical-relative:text;mso-height-percent:0;mso-height-relative:margin" from="229.35pt,319.4pt" to="244.35pt,331.4pt" o:gfxdata="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" strokecolor="black [3200]" strokeweight=".5pt">
-                <v:stroke joinstyle="miter"/>
-              </v:line>
-            </w:pict>
-          </mc:Fallback>
-        </mc:AlternateContent>
-      </w:r>
-      <w:r>
-        <w:rPr>
-          <w:noProof/>
-        </w:rPr>
-        <mc:AlternateContent>
-          <mc:Choice Requires="wps">
-            <w:drawing>
-              <wp:anchor distT="0" distB="0" distL="114300" distR="114300" simplePos="0" relativeHeight="251665408" behindDoc="0" locked="0" layoutInCell="1" allowOverlap="1">
-                <wp:simplePos x="0" y="0"/>
-                <wp:positionH relativeFrom="column">
-                  <wp:posOffset>2409825</wp:posOffset>
-                </wp:positionH>
-                <wp:positionV relativeFrom="paragraph">
-                  <wp:posOffset>1800860</wp:posOffset>
-                </wp:positionV>
-                <wp:extent cx="541020" cy="2407920"/>
-                <wp:effectExtent l="0" t="0" r="30480" b="30480"/>
-                <wp:wrapNone/>
-                <wp:docPr id="7" name="Прямая соединительная линия 7"/>
-                <wp:cNvGraphicFramePr/>
-                <a:graphic xmlns:a="http://schemas.openxmlformats.org/drawingml/2006/main">
-                  <a:graphicData uri="http://schemas.microsoft.com/office/word/2010/wordprocessingShape">
-                    <wps:wsp>
-                      <wps:cNvCnPr/>
-                      <wps:spPr>
-                        <a:xfrm>
-                          <a:off x="0" y="0"/>
-                          <a:ext cx="541020" cy="2407920"/>
-                        </a:xfrm>
-                        <a:prstGeom prst="line">
-                          <a:avLst/>
-                        </a:prstGeom>
-                      </wps:spPr>
-                      <wps:style>
-                        <a:lnRef idx="1">
-                          <a:schemeClr val="dk1"/>
-                        </a:lnRef>
-                        <a:fillRef idx="0">
-                          <a:schemeClr val="dk1"/>
-                        </a:fillRef>
-                        <a:effectRef idx="0">
-                          <a:schemeClr val="dk1"/>
-                        </a:effectRef>
-                        <a:fontRef idx="minor">
-                          <a:schemeClr val="tx1"/>
-                        </a:fontRef>
-                      </wps:style>
-                      <wps:bodyPr/>
-                    </wps:wsp>
-                  </a:graphicData>
-                </a:graphic>
-                <wp14:sizeRelH relativeFrom="margin">
-                  <wp14:pctWidth>0</wp14:pctWidth>
-                </wp14:sizeRelH>
-                <wp14:sizeRelV relativeFrom="margin">
-                  <wp14:pctHeight>0</wp14:pctHeight>
-                </wp14:sizeRelV>
-              </wp:anchor>
-            </w:drawing>
-          </mc:Choice>
-          <mc:Fallback>
-            <w:pict>
-              <v:line w14:anchorId="253E8BCC" id="Прямая соединительная линия 7" o:spid="_x0000_s1026" style="position:absolute;z-index:251665408;visibility:visible;mso-wrap-style:square;mso-width-percent:0;mso-height-percent:0;mso-wrap-distance-left:9pt;mso-wrap-distance-top:0;mso-wrap-distance-right:9pt;mso-wrap-distance-bottom:0;mso-position-horizontal:absolute;mso-position-horizontal-relative:text;mso-position-vertical:absolute;mso-position-vertical-relative:text;mso-width-percent:0;mso-height-percent:0;mso-width-relative:margin;mso-height-relative:margin" from="189.75pt,141.8pt" to="232.35pt,331.4pt" o:gfxdata="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" strokecolor="black [3200]" strokeweight=".5pt">
-                <v:stroke joinstyle="miter"/>
-              </v:line>
-            </w:pict>
-          </mc:Fallback>
-        </mc:AlternateContent>
-      </w:r>
-      <w:r>
-        <w:rPr>
-          <w:noProof/>
-        </w:rPr>
-        <mc:AlternateContent>
-          <mc:Choice Requires="wps">
-            <w:drawing>
-              <wp:anchor distT="0" distB="0" distL="114300" distR="114300" simplePos="0" relativeHeight="251666432" behindDoc="0" locked="0" layoutInCell="1" allowOverlap="1">
-                <wp:simplePos x="0" y="0"/>
-                <wp:positionH relativeFrom="column">
-                  <wp:posOffset>2874645</wp:posOffset>
-                </wp:positionH>
-                <wp:positionV relativeFrom="paragraph">
-                  <wp:posOffset>4056380</wp:posOffset>
-                </wp:positionV>
-                <wp:extent cx="38100" cy="152400"/>
-                <wp:effectExtent l="0" t="0" r="19050" b="19050"/>
-                <wp:wrapNone/>
-                <wp:docPr id="8" name="Прямая соединительная линия 8"/>
-                <wp:cNvGraphicFramePr/>
-                <a:graphic xmlns:a="http://schemas.openxmlformats.org/drawingml/2006/main">
-                  <a:graphicData uri="http://schemas.microsoft.com/office/word/2010/wordprocessingShape">
-                    <wps:wsp>
-                      <wps:cNvCnPr/>
-                      <wps:spPr>
-                        <a:xfrm flipH="1">
-                          <a:off x="0" y="0"/>
-                          <a:ext cx="38100" cy="152400"/>
-                        </a:xfrm>
-                        <a:prstGeom prst="line">
-                          <a:avLst/>
-                        </a:prstGeom>
-                      </wps:spPr>
-                      <wps:style>
-                        <a:lnRef idx="1">
-                          <a:schemeClr val="dk1"/>
-                        </a:lnRef>
-                        <a:fillRef idx="0">
-                          <a:schemeClr val="dk1"/>
-                        </a:fillRef>
-                        <a:effectRef idx="0">
-                          <a:schemeClr val="dk1"/>
-                        </a:effectRef>
-                        <a:fontRef idx="minor">
-                          <a:schemeClr val="tx1"/>
-                        </a:fontRef>
-                      </wps:style>
-                      <wps:bodyPr/>
-                    </wps:wsp>
-                  </a:graphicData>
-                </a:graphic>
-                <wp14:sizeRelH relativeFrom="margin">
-                  <wp14:pctWidth>0</wp14:pctWidth>
-                </wp14:sizeRelH>
-              </wp:anchor>
-            </w:drawing>
-          </mc:Choice>
-          <mc:Fallback>
-            <w:pict>
-              <v:line w14:anchorId="497DD57F" id="Прямая соединительная линия 8" o:spid="_x0000_s1026" style="position:absolute;flip:x;z-index:251666432;visibility:visible;mso-wrap-style:square;mso-width-percent:0;mso-wrap-distance-left:9pt;mso-wrap-distance-top:0;mso-wrap-distance-right:9pt;mso-wrap-distance-bottom:0;mso-position-horizontal:absolute;mso-position-horizontal-relative:text;mso-position-vertical:absolute;mso-position-vertical-relative:text;mso-width-percent:0;mso-width-relative:margin" from="226.35pt,319.4pt" to="229.35pt,331.4pt" o:gfxdata="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" strokecolor="black [3200]" strokeweight=".5pt">
-                <v:stroke joinstyle="miter"/>
-              </v:line>
-            </w:pict>
-          </mc:Fallback>
-        </mc:AlternateContent>
-      </w:r>
-      <w:r>
-        <w:rPr>
-          <w:noProof/>
-        </w:rPr>
-        <mc:AlternateContent>
-          <mc:Choice Requires="wps">
-            <w:drawing>
-              <wp:anchor distT="0" distB="0" distL="114300" distR="114300" simplePos="0" relativeHeight="251662336" behindDoc="0" locked="0" layoutInCell="1" allowOverlap="1">
-                <wp:simplePos x="0" y="0"/>
-                <wp:positionH relativeFrom="column">
-                  <wp:posOffset>2409825</wp:posOffset>
-                </wp:positionH>
-                <wp:positionV relativeFrom="paragraph">
-                  <wp:posOffset>1480820</wp:posOffset>
-                </wp:positionV>
-                <wp:extent cx="1447800" cy="2727960"/>
-                <wp:effectExtent l="0" t="0" r="19050" b="34290"/>
-                <wp:wrapNone/>
-                <wp:docPr id="3" name="Прямая соединительная линия 3"/>
-                <wp:cNvGraphicFramePr/>
-                <a:graphic xmlns:a="http://schemas.openxmlformats.org/drawingml/2006/main">
-                  <a:graphicData uri="http://schemas.microsoft.com/office/word/2010/wordprocessingShape">
-                    <wps:wsp>
-                      <wps:cNvCnPr/>
-                      <wps:spPr>
-                        <a:xfrm flipH="1">
-                          <a:off x="0" y="0"/>
-                          <a:ext cx="1447800" cy="2727960"/>
-                        </a:xfrm>
-                        <a:prstGeom prst="line">
-                          <a:avLst/>
-                        </a:prstGeom>
-                      </wps:spPr>
-                      <wps:style>
-                        <a:lnRef idx="1">
-                          <a:schemeClr val="dk1"/>
-                        </a:lnRef>
-                        <a:fillRef idx="0">
-                          <a:schemeClr val="dk1"/>
-                        </a:fillRef>
-                        <a:effectRef idx="0">
-                          <a:schemeClr val="dk1"/>
-                        </a:effectRef>
-                        <a:fontRef idx="minor">
-                          <a:schemeClr val="tx1"/>
-                        </a:fontRef>
-                      </wps:style>
-                      <wps:bodyPr/>
-                    </wps:wsp>
-                  </a:graphicData>
-                </a:graphic>
-                <wp14:sizeRelH relativeFrom="margin">
-                  <wp14:pctWidth>0</wp14:pctWidth>
-                </wp14:sizeRelH>
-                <wp14:sizeRelV relativeFrom="margin">
-                  <wp14:pctHeight>0</wp14:pctHeight>
-                </wp14:sizeRelV>
-              </wp:anchor>
-            </w:drawing>
-          </mc:Choice>
-          <mc:Fallback>
-            <w:pict>
-              <v:line w14:anchorId="34AB4388" id="Прямая соединительная линия 3" o:spid="_x0000_s1026" style="position:absolute;flip:x;z-index:251662336;visibility:visible;mso-wrap-style:square;mso-width-percent:0;mso-height-percent:0;mso-wrap-distance-left:9pt;mso-wrap-distance-top:0;mso-wrap-distance-right:9pt;mso-wrap-distance-bottom:0;mso-position-horizontal:absolute;mso-position-horizontal-relative:text;mso-position-vertical:absolute;mso-position-vertical-relative:text;mso-width-percent:0;mso-height-percent:0;mso-width-relative:margin;mso-height-relative:margin" from="189.75pt,116.6pt" to="303.75pt,331.4pt" o:gfxdata="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" strokecolor="black [3200]" strokeweight=".5pt">
-                <v:stroke joinstyle="miter"/>
-              </v:line>
-            </w:pict>
-          </mc:Fallback>
-        </mc:AlternateContent>
-      </w:r>
-      <w:r>
-        <w:rPr>
-          <w:noProof/>
-        </w:rPr>
-        <mc:AlternateContent>
-          <mc:Choice Requires="wps">
-            <w:drawing>
-              <wp:anchor distT="0" distB="0" distL="114300" distR="114300" simplePos="0" relativeHeight="251664384" behindDoc="0" locked="0" layoutInCell="1" allowOverlap="1">
-                <wp:simplePos x="0" y="0"/>
-                <wp:positionH relativeFrom="column">
-                  <wp:posOffset>2303145</wp:posOffset>
-                </wp:positionH>
-                <wp:positionV relativeFrom="paragraph">
-                  <wp:posOffset>3987800</wp:posOffset>
-                </wp:positionV>
-                <wp:extent cx="220980" cy="220980"/>
-                <wp:effectExtent l="0" t="0" r="26670" b="26670"/>
-                <wp:wrapNone/>
-                <wp:docPr id="5" name="Прямая соединительная линия 5"/>
-                <wp:cNvGraphicFramePr/>
-                <a:graphic xmlns:a="http://schemas.openxmlformats.org/drawingml/2006/main">
-                  <a:graphicData uri="http://schemas.microsoft.com/office/word/2010/wordprocessingShape">
-                    <wps:wsp>
-                      <wps:cNvCnPr/>
-                      <wps:spPr>
-                        <a:xfrm flipH="1">
-                          <a:off x="0" y="0"/>
-                          <a:ext cx="220980" cy="220980"/>
-                        </a:xfrm>
-                        <a:prstGeom prst="line">
-                          <a:avLst/>
-                        </a:prstGeom>
-                      </wps:spPr>
-                      <wps:style>
-                        <a:lnRef idx="1">
-                          <a:schemeClr val="dk1"/>
-                        </a:lnRef>
-                        <a:fillRef idx="0">
-                          <a:schemeClr val="dk1"/>
-                        </a:fillRef>
-                        <a:effectRef idx="0">
-                          <a:schemeClr val="dk1"/>
-                        </a:effectRef>
-                        <a:fontRef idx="minor">
-                          <a:schemeClr val="tx1"/>
-                        </a:fontRef>
-                      </wps:style>
-                      <wps:bodyPr/>
-                    </wps:wsp>
-                  </a:graphicData>
-                </a:graphic>
-                <wp14:sizeRelH relativeFrom="margin">
-                  <wp14:pctWidth>0</wp14:pctWidth>
-                </wp14:sizeRelH>
-                <wp14:sizeRelV relativeFrom="margin">
-                  <wp14:pctHeight>0</wp14:pctHeight>
-                </wp14:sizeRelV>
-              </wp:anchor>
-            </w:drawing>
-          </mc:Choice>
-          <mc:Fallback>
-            <w:pict>
-              <v:line w14:anchorId="428D2DCE" id="Прямая соединительная линия 5" o:spid="_x0000_s1026" style="position:absolute;flip:x;z-index:251664384;visibility:visible;mso-wrap-style:square;mso-width-percent:0;mso-height-percent:0;mso-wrap-distance-left:9pt;mso-wrap-distance-top:0;mso-wrap-distance-right:9pt;mso-wrap-distance-bottom:0;mso-position-horizontal:absolute;mso-position-horizontal-relative:text;mso-position-vertical:absolute;mso-position-vertical-relative:text;mso-width-percent:0;mso-height-percent:0;mso-width-relative:margin;mso-height-relative:margin" from="181.35pt,314pt" to="198.75pt,331.4pt" o:gfxdata="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" strokecolor="black [3200]" strokeweight=".5pt">
-                <v:stroke joinstyle="miter"/>
-              </v:line>
-            </w:pict>
-          </mc:Fallback>
-        </mc:AlternateContent>
-      </w:r>
-      <w:r>
-        <w:rPr>
-          <w:noProof/>
-        </w:rPr>
-        <mc:AlternateContent>
-          <mc:Choice Requires="wps">
-            <w:drawing>
-              <wp:anchor distT="0" distB="0" distL="114300" distR="114300" simplePos="0" relativeHeight="251663360" behindDoc="0" locked="0" layoutInCell="1" allowOverlap="1">
-                <wp:simplePos x="0" y="0"/>
-                <wp:positionH relativeFrom="column">
-                  <wp:posOffset>2524125</wp:posOffset>
-                </wp:positionH>
-                <wp:positionV relativeFrom="paragraph">
-                  <wp:posOffset>3987800</wp:posOffset>
-                </wp:positionV>
-                <wp:extent cx="0" cy="220980"/>
-                <wp:effectExtent l="0" t="0" r="38100" b="26670"/>
-                <wp:wrapNone/>
-                <wp:docPr id="4" name="Прямая соединительная линия 4"/>
-                <wp:cNvGraphicFramePr/>
-                <a:graphic xmlns:a="http://schemas.openxmlformats.org/drawingml/2006/main">
-                  <a:graphicData uri="http://schemas.microsoft.com/office/word/2010/wordprocessingShape">
-                    <wps:wsp>
-                      <wps:cNvCnPr/>
-                      <wps:spPr>
-                        <a:xfrm>
-                          <a:off x="0" y="0"/>
-                          <a:ext cx="0" cy="220980"/>
-                        </a:xfrm>
-                        <a:prstGeom prst="line">
-                          <a:avLst/>
-                        </a:prstGeom>
-                      </wps:spPr>
-                      <wps:style>
-                        <a:lnRef idx="1">
-                          <a:schemeClr val="dk1"/>
-                        </a:lnRef>
-                        <a:fillRef idx="0">
-                          <a:schemeClr val="dk1"/>
-                        </a:fillRef>
-                        <a:effectRef idx="0">
-                          <a:schemeClr val="dk1"/>
-                        </a:effectRef>
-                        <a:fontRef idx="minor">
-                          <a:schemeClr val="tx1"/>
-                        </a:fontRef>
-                      </wps:style>
-                      <wps:bodyPr/>
-                    </wps:wsp>
-                  </a:graphicData>
-                </a:graphic>
-                <wp14:sizeRelH relativeFrom="margin">
-                  <wp14:pctWidth>0</wp14:pctWidth>
-                </wp14:sizeRelH>
-                <wp14:sizeRelV relativeFrom="margin">
-                  <wp14:pctHeight>0</wp14:pctHeight>
-                </wp14:sizeRelV>
-              </wp:anchor>
-            </w:drawing>
-          </mc:Choice>
-          <mc:Fallback>
-            <w:pict>
-              <v:line w14:anchorId="396226C7" id="Прямая соединительная линия 4" o:spid="_x0000_s1026" style="position:absolute;z-index:251663360;visibility:visible;mso-wrap-style:square;mso-width-percent:0;mso-height-percent:0;mso-wrap-distance-left:9pt;mso-wrap-distance-top:0;mso-wrap-distance-right:9pt;mso-wrap-distance-bottom:0;mso-position-horizontal:absolute;mso-position-horizontal-relative:text;mso-position-vertical:absolute;mso-position-vertical-relative:text;mso-width-percent:0;mso-height-percent:0;mso-width-relative:margin;mso-height-relative:margin" from="198.75pt,314pt" to="198.75pt,331.4pt" o:gfxdata="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" strokecolor="black [3200]" strokeweight=".5pt">
-                <v:stroke joinstyle="miter"/>
-              </v:line>
-            </w:pict>
-          </mc:Fallback>
-        </mc:AlternateContent>
-      </w:r>
-      <w:r>
-        <w:rPr>
-          <w:noProof/>
-        </w:rPr>
-        <w:drawing>
-          <wp:anchor distT="0" distB="0" distL="114300" distR="114300" simplePos="0" relativeHeight="251661312" behindDoc="0" locked="0" layoutInCell="1" allowOverlap="1" wp14:anchorId="01C936A4" wp14:editId="4ED0CB62">
-            <wp:simplePos x="0" y="0"/>
-            <wp:positionH relativeFrom="column">
-              <wp:posOffset>-180975</wp:posOffset>
-            </wp:positionH>
-            <wp:positionV relativeFrom="paragraph">
-              <wp:posOffset>2980690</wp:posOffset>
-            </wp:positionV>
-            <wp:extent cx="5912485" cy="2835275"/>
-            <wp:effectExtent l="0" t="0" r="0" b="3175"/>
-            <wp:wrapTight wrapText="bothSides">
-              <wp:wrapPolygon edited="0">
-                <wp:start x="0" y="0"/>
-                <wp:lineTo x="0" y="21479"/>
-                <wp:lineTo x="21505" y="21479"/>
-                <wp:lineTo x="21505" y="0"/>
-                <wp:lineTo x="0" y="0"/>
-              </wp:wrapPolygon>
-            </wp:wrapTight>
-            <wp:docPr id="2" name="Рисунок 2"/>
-            <wp:cNvGraphicFramePr>
-              <a:graphicFrameLocks xmlns:a="http://schemas.openxmlformats.org/drawingml/2006/main" noChangeAspect="1"/>
-            </wp:cNvGraphicFramePr>
-            <a:graphic xmlns:a="http://schemas.openxmlformats.org/drawingml/2006/main">
-              <a:graphicData uri="http://schemas.openxmlformats.org/drawingml/2006/picture">
-                <pic:pic xmlns:pic="http://schemas.openxmlformats.org/drawingml/2006/picture">
-                  <pic:nvPicPr>
-                    <pic:cNvPr id="1" name=""/>
-                    <pic:cNvPicPr/>
-                  </pic:nvPicPr>
-                  <pic:blipFill rotWithShape="1">
-                    <a:blip r:embed="rId6"/>
-                    <a:srcRect l="21037" t="18928" r="7002" b="19726"/>
-                    <a:stretch/>
-                  </pic:blipFill>
-                  <pic:spPr bwMode="auto">
-                    <a:xfrm>
-                      <a:off x="0" y="0"/>
-                      <a:ext cx="5912485" cy="2835275"/>
-                    </a:xfrm>
-                    <a:prstGeom prst="rect">
-                      <a:avLst/>
-                    </a:prstGeom>
-                    <a:ln>
-                      <a:noFill/>
-                    </a:ln>
-                    <a:extLst>
-                      <a:ext uri="{53640926-AAD7-44D8-BBD7-CCE9431645EC}">
-                        <a14:shadowObscured xmlns:a14="http://schemas.microsoft.com/office/drawing/2010/main"/>
-                      </a:ext>
-                    </a:extLst>
-                  </pic:spPr>
-                </pic:pic>
-              </a:graphicData>
-            </a:graphic>
-            <wp14:sizeRelH relativeFrom="margin">
-              <wp14:pctWidth>0</wp14:pctWidth>
-            </wp14:sizeRelH>
-            <wp14:sizeRelV relativeFrom="margin">
-              <wp14:pctHeight>0</wp14:pctHeight>
-            </wp14:sizeRelV>
-          </wp:anchor>
-        </w:drawing>
-      </w:r>
-      <w:r>
-        <w:rPr>
-          <w:noProof/>
-        </w:rPr>
-        <w:drawing>
-          <wp:anchor distT="0" distB="0" distL="114300" distR="114300" simplePos="0" relativeHeight="251659264" behindDoc="0" locked="0" layoutInCell="1" allowOverlap="1" wp14:anchorId="2B0D295F" wp14:editId="4E0AAE9B">
-            <wp:simplePos x="0" y="0"/>
-            <wp:positionH relativeFrom="column">
-              <wp:posOffset>-135890</wp:posOffset>
-            </wp:positionH>
-            <wp:positionV relativeFrom="paragraph">
-              <wp:posOffset>185420</wp:posOffset>
-            </wp:positionV>
-            <wp:extent cx="5866765" cy="3329940"/>
-            <wp:effectExtent l="0" t="0" r="635" b="3810"/>
-            <wp:wrapTight wrapText="bothSides">
-              <wp:wrapPolygon edited="0">
-                <wp:start x="0" y="0"/>
-                <wp:lineTo x="0" y="21501"/>
-                <wp:lineTo x="21532" y="21501"/>
-                <wp:lineTo x="21532" y="0"/>
-                <wp:lineTo x="0" y="0"/>
-              </wp:wrapPolygon>
-            </wp:wrapTight>
-            <wp:docPr id="1" name="Рисунок 1"/>
-            <wp:cNvGraphicFramePr>
-              <a:graphicFrameLocks xmlns:a="http://schemas.openxmlformats.org/drawingml/2006/main" noChangeAspect="1"/>
-            </wp:cNvGraphicFramePr>
-            <a:graphic xmlns:a="http://schemas.openxmlformats.org/drawingml/2006/main">
-              <a:graphicData uri="http://schemas.openxmlformats.org/drawingml/2006/picture">
-                <pic:pic xmlns:pic="http://schemas.openxmlformats.org/drawingml/2006/picture">
-                  <pic:nvPicPr>
-                    <pic:cNvPr id="1" name=""/>
-                    <pic:cNvPicPr/>
-                  </pic:nvPicPr>
-                  <pic:blipFill rotWithShape="1">
-                    <a:blip r:embed="rId7"/>
-                    <a:srcRect l="21678" t="18700" r="7130" b="9464"/>
-                    <a:stretch/>
-                  </pic:blipFill>
-                  <pic:spPr bwMode="auto">
-                    <a:xfrm>
-                      <a:off x="0" y="0"/>
-                      <a:ext cx="5866765" cy="3329940"/>
-                    </a:xfrm>
-                    <a:prstGeom prst="rect">
-                      <a:avLst/>
-                    </a:prstGeom>
-                    <a:ln>
-                      <a:noFill/>
-                    </a:ln>
-                    <a:extLst>
-                      <a:ext uri="{53640926-AAD7-44D8-BBD7-CCE9431645EC}">
-                        <a14:shadowObscured xmlns:a14="http://schemas.microsoft.com/office/drawing/2010/main"/>
-                      </a:ext>
-                    </a:extLst>
-                  </pic:spPr>
-                </pic:pic>
-              </a:graphicData>
-            </a:graphic>
-            <wp14:sizeRelH relativeFrom="margin">
-              <wp14:pctWidth>0</wp14:pctWidth>
-            </wp14:sizeRelH>
-            <wp14:sizeRelV relativeFrom="margin">
-              <wp14:pctHeight>0</wp14:pctHeight>
-            </wp14:sizeRelV>
-          </wp:anchor>
-        </w:drawing>
-      </w:r>
     </w:p>
     <w:sectPr>
       <w:pgSz w:w="11906" w:h="16838"/>

</xml_diff>